<commit_message>
Some fix for grammatic
</commit_message>
<xml_diff>
--- a/docs/Kukuev_article.docx
+++ b/docs/Kukuev_article.docx
@@ -1032,7 +1032,21 @@
         <w:rPr>
           <w:rFonts w:eastAsiaTheme="minorEastAsia"/>
         </w:rPr>
-        <w:t>Таких совпадений может быть несколько, поэтому сопоставления происходит до тех пор, пока не будут проверены все шаблоны. Для окончания работы всего алгоритма необходимо обработать последовательно все ячейки таблицы.</w:t>
+        <w:t xml:space="preserve">Таких совпадений может быть </w:t>
+      </w:r>
+      <w:r>
+        <w:rPr>
+          <w:rFonts w:eastAsiaTheme="minorEastAsia"/>
+        </w:rPr>
+        <w:t>несколько, поэтому сопоставление</w:t>
+      </w:r>
+      <w:bookmarkStart w:id="0" w:name="_GoBack"/>
+      <w:bookmarkEnd w:id="0"/>
+      <w:r>
+        <w:rPr>
+          <w:rFonts w:eastAsiaTheme="minorEastAsia"/>
+        </w:rPr>
+        <w:t xml:space="preserve"> происходит до тех пор, пока не будут проверены все шаблоны. Для окончания работы всего алгоритма необходимо обработать последовательно все ячейки таблицы.</w:t>
       </w:r>
       <w:r>
         <w:t xml:space="preserve"> </w:t>
@@ -1063,8 +1077,6 @@
       <w:r>
         <w:t>ли</w:t>
       </w:r>
-      <w:bookmarkStart w:id="0" w:name="_GoBack"/>
-      <w:bookmarkEnd w:id="0"/>
       <w:r>
         <w:t xml:space="preserve"> корректную упаковку данных</w:t>
       </w:r>

</xml_diff>